<commit_message>
add fontawesome and finish about
</commit_message>
<xml_diff>
--- a/CV Version Française/CV Yuwei_WANG.docx
+++ b/CV Version Française/CV Yuwei_WANG.docx
@@ -8,6 +8,494 @@
         <w:adjustRightInd w:val="0"/>
         <w:snapToGrid w:val="0"/>
       </w:pPr>
+      <w:r>
+        <w:rPr>
+          <w:noProof/>
+        </w:rPr>
+        <mc:AlternateContent>
+          <mc:Choice Requires="wps">
+            <w:drawing>
+              <wp:anchor distT="0" distB="0" distL="114300" distR="114300" simplePos="0" relativeHeight="252353536" behindDoc="0" locked="0" layoutInCell="1" allowOverlap="1">
+                <wp:simplePos x="0" y="0"/>
+                <wp:positionH relativeFrom="column">
+                  <wp:posOffset>1484630</wp:posOffset>
+                </wp:positionH>
+                <wp:positionV relativeFrom="paragraph">
+                  <wp:posOffset>66979</wp:posOffset>
+                </wp:positionV>
+                <wp:extent cx="2946400" cy="854293"/>
+                <wp:effectExtent l="0" t="0" r="25400" b="22225"/>
+                <wp:wrapNone/>
+                <wp:docPr id="26" name="文本框 26"/>
+                <wp:cNvGraphicFramePr/>
+                <a:graphic xmlns:a="http://schemas.openxmlformats.org/drawingml/2006/main">
+                  <a:graphicData uri="http://schemas.microsoft.com/office/word/2010/wordprocessingShape">
+                    <wps:wsp>
+                      <wps:cNvSpPr txBox="1"/>
+                      <wps:spPr>
+                        <a:xfrm>
+                          <a:off x="0" y="0"/>
+                          <a:ext cx="2946400" cy="854293"/>
+                        </a:xfrm>
+                        <a:prstGeom prst="rect">
+                          <a:avLst/>
+                        </a:prstGeom>
+                        <a:noFill/>
+                        <a:ln w="6350">
+                          <a:solidFill>
+                            <a:schemeClr val="bg1"/>
+                          </a:solidFill>
+                        </a:ln>
+                      </wps:spPr>
+                      <wps:txbx>
+                        <w:txbxContent>
+                          <w:p>
+                            <w:pPr>
+                              <w:adjustRightInd w:val="0"/>
+                              <w:snapToGrid w:val="0"/>
+                              <w:spacing w:after="0" w:line="240" w:lineRule="auto"/>
+                              <w:jc w:val="center"/>
+                              <w:rPr>
+                                <w:rFonts w:eastAsia="Microsoft YaHei" w:cstheme="minorHAnsi"/>
+                                <w:b/>
+                                <w:color w:val="FFFFFF" w:themeColor="background1"/>
+                                <w:sz w:val="32"/>
+                                <w:szCs w:val="26"/>
+                              </w:rPr>
+                            </w:pPr>
+                            <w:r>
+                              <w:rPr>
+                                <w:rFonts w:eastAsia="Microsoft YaHei" w:cstheme="minorHAnsi"/>
+                                <w:b/>
+                                <w:color w:val="FFFFFF" w:themeColor="background1"/>
+                                <w:sz w:val="32"/>
+                                <w:szCs w:val="26"/>
+                              </w:rPr>
+                              <w:t>Développement informatique</w:t>
+                            </w:r>
+                          </w:p>
+                          <w:p>
+                            <w:pPr>
+                              <w:adjustRightInd w:val="0"/>
+                              <w:snapToGrid w:val="0"/>
+                              <w:spacing w:after="0" w:line="240" w:lineRule="auto"/>
+                              <w:jc w:val="center"/>
+                              <w:rPr>
+                                <w:rFonts w:eastAsia="Microsoft YaHei" w:cstheme="minorHAnsi"/>
+                                <w:b/>
+                                <w:color w:val="FFFFFF" w:themeColor="background1"/>
+                                <w:sz w:val="10"/>
+                                <w:szCs w:val="10"/>
+                              </w:rPr>
+                            </w:pPr>
+                          </w:p>
+                          <w:p>
+                            <w:pPr>
+                              <w:adjustRightInd w:val="0"/>
+                              <w:snapToGrid w:val="0"/>
+                              <w:spacing w:after="0" w:line="240" w:lineRule="auto"/>
+                              <w:jc w:val="center"/>
+                              <w:rPr>
+                                <w:rFonts w:eastAsia="Microsoft YaHei" w:cstheme="minorHAnsi"/>
+                                <w:color w:val="FFFFFF" w:themeColor="background1"/>
+                                <w:sz w:val="26"/>
+                                <w:szCs w:val="26"/>
+                              </w:rPr>
+                            </w:pPr>
+                            <w:r>
+                              <w:rPr>
+                                <w:rFonts w:eastAsia="Microsoft YaHei" w:cstheme="minorHAnsi"/>
+                                <w:color w:val="FFFFFF" w:themeColor="background1"/>
+                                <w:sz w:val="26"/>
+                                <w:szCs w:val="26"/>
+                              </w:rPr>
+                              <w:t>A la rec</w:t>
+                            </w:r>
+                            <w:r>
+                              <w:rPr>
+                                <w:rFonts w:eastAsia="Microsoft YaHei" w:cstheme="minorHAnsi"/>
+                                <w:color w:val="FFFFFF" w:themeColor="background1"/>
+                                <w:sz w:val="26"/>
+                                <w:szCs w:val="26"/>
+                              </w:rPr>
+                              <w:t xml:space="preserve">hercher </w:t>
+                            </w:r>
+                            <w:r>
+                              <w:rPr>
+                                <w:rFonts w:eastAsia="Microsoft YaHei" w:cstheme="minorHAnsi"/>
+                                <w:color w:val="FFFFFF" w:themeColor="background1"/>
+                                <w:sz w:val="26"/>
+                                <w:szCs w:val="26"/>
+                              </w:rPr>
+                              <w:t>d’</w:t>
+                            </w:r>
+                            <w:r>
+                              <w:rPr>
+                                <w:rFonts w:eastAsia="Microsoft YaHei" w:cstheme="minorHAnsi"/>
+                                <w:color w:val="FFFFFF" w:themeColor="background1"/>
+                                <w:sz w:val="26"/>
+                                <w:szCs w:val="26"/>
+                              </w:rPr>
+                              <w:t xml:space="preserve">un stage </w:t>
+                            </w:r>
+                            <w:r>
+                              <w:rPr>
+                                <w:rFonts w:eastAsia="Microsoft YaHei" w:cstheme="minorHAnsi"/>
+                                <w:color w:val="FFFFFF" w:themeColor="background1"/>
+                                <w:sz w:val="26"/>
+                                <w:szCs w:val="26"/>
+                              </w:rPr>
+                              <w:t>de fin d’étude</w:t>
+                            </w:r>
+                          </w:p>
+                          <w:p>
+                            <w:pPr>
+                              <w:adjustRightInd w:val="0"/>
+                              <w:snapToGrid w:val="0"/>
+                              <w:spacing w:after="0" w:line="240" w:lineRule="auto"/>
+                              <w:jc w:val="center"/>
+                              <w:rPr>
+                                <w:rFonts w:eastAsia="Microsoft YaHei" w:cstheme="minorHAnsi"/>
+                                <w:color w:val="FFFFFF" w:themeColor="background1"/>
+                                <w:sz w:val="26"/>
+                                <w:szCs w:val="26"/>
+                              </w:rPr>
+                            </w:pPr>
+                            <w:r>
+                              <w:rPr>
+                                <w:rFonts w:eastAsia="Microsoft YaHei" w:cstheme="minorHAnsi"/>
+                                <w:color w:val="FFFFFF" w:themeColor="background1"/>
+                                <w:sz w:val="26"/>
+                                <w:szCs w:val="26"/>
+                              </w:rPr>
+                              <w:t>d</w:t>
+                            </w:r>
+                            <w:r>
+                              <w:rPr>
+                                <w:rFonts w:eastAsia="Microsoft YaHei" w:cstheme="minorHAnsi"/>
+                                <w:color w:val="FFFFFF" w:themeColor="background1"/>
+                                <w:sz w:val="26"/>
+                                <w:szCs w:val="26"/>
+                              </w:rPr>
+                              <w:t>epuis</w:t>
+                            </w:r>
+                            <w:r>
+                              <w:rPr>
+                                <w:rFonts w:eastAsia="Microsoft YaHei" w:cstheme="minorHAnsi"/>
+                                <w:color w:val="FFFFFF" w:themeColor="background1"/>
+                                <w:sz w:val="26"/>
+                                <w:szCs w:val="26"/>
+                              </w:rPr>
+                              <w:t xml:space="preserve"> juillet 2017</w:t>
+                            </w:r>
+                          </w:p>
+                          <w:p>
+                            <w:pPr>
+                              <w:rPr>
+                                <w:rFonts w:cstheme="minorHAnsi"/>
+                                <w:sz w:val="26"/>
+                                <w:szCs w:val="26"/>
+                              </w:rPr>
+                            </w:pPr>
+                          </w:p>
+                        </w:txbxContent>
+                      </wps:txbx>
+                      <wps:bodyPr rot="0" spcFirstLastPara="0" vertOverflow="overflow" horzOverflow="overflow" vert="horz" wrap="square" lIns="91440" tIns="45720" rIns="91440" bIns="45720" numCol="1" spcCol="0" rtlCol="0" fromWordArt="0" anchor="t" anchorCtr="0" forceAA="0" compatLnSpc="1">
+                        <a:prstTxWarp prst="textNoShape">
+                          <a:avLst/>
+                        </a:prstTxWarp>
+                        <a:noAutofit/>
+                      </wps:bodyPr>
+                    </wps:wsp>
+                  </a:graphicData>
+                </a:graphic>
+                <wp14:sizeRelH relativeFrom="margin">
+                  <wp14:pctWidth>0</wp14:pctWidth>
+                </wp14:sizeRelH>
+                <wp14:sizeRelV relativeFrom="margin">
+                  <wp14:pctHeight>0</wp14:pctHeight>
+                </wp14:sizeRelV>
+              </wp:anchor>
+            </w:drawing>
+          </mc:Choice>
+          <mc:Fallback>
+            <w:pict>
+              <v:shapetype id="_x0000_t202" coordsize="21600,21600" o:spt="202" path="m,l,21600r21600,l21600,xe">
+                <v:stroke joinstyle="miter"/>
+                <v:path gradientshapeok="t" o:connecttype="rect"/>
+              </v:shapetype>
+              <v:shape id="文本框 26" o:spid="_x0000_s1026" type="#_x0000_t202" style="position:absolute;left:0;text-align:left;margin-left:116.9pt;margin-top:5.25pt;width:232pt;height:67.25pt;z-index:252353536;visibility:visible;mso-wrap-style:square;mso-width-percent:0;mso-height-percent:0;mso-wrap-distance-left:9pt;mso-wrap-distance-top:0;mso-wrap-distance-right:9pt;mso-wrap-distance-bottom:0;mso-position-horizontal:absolute;mso-position-horizontal-relative:text;mso-position-vertical:absolute;mso-position-vertical-relative:text;mso-width-percent:0;mso-height-percent:0;mso-width-relative:margin;mso-height-relative:margin;v-text-anchor:top" o:gfxdata="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" filled="f" strokecolor="white [3212]" strokeweight=".5pt">
+                <v:textbox>
+                  <w:txbxContent>
+                    <w:p>
+                      <w:pPr>
+                        <w:adjustRightInd w:val="0"/>
+                        <w:snapToGrid w:val="0"/>
+                        <w:spacing w:after="0" w:line="240" w:lineRule="auto"/>
+                        <w:jc w:val="center"/>
+                        <w:rPr>
+                          <w:rFonts w:eastAsia="Microsoft YaHei" w:cstheme="minorHAnsi"/>
+                          <w:b/>
+                          <w:color w:val="FFFFFF" w:themeColor="background1"/>
+                          <w:sz w:val="32"/>
+                          <w:szCs w:val="26"/>
+                        </w:rPr>
+                      </w:pPr>
+                      <w:r>
+                        <w:rPr>
+                          <w:rFonts w:eastAsia="Microsoft YaHei" w:cstheme="minorHAnsi"/>
+                          <w:b/>
+                          <w:color w:val="FFFFFF" w:themeColor="background1"/>
+                          <w:sz w:val="32"/>
+                          <w:szCs w:val="26"/>
+                        </w:rPr>
+                        <w:t>Développement informatique</w:t>
+                      </w:r>
+                    </w:p>
+                    <w:p>
+                      <w:pPr>
+                        <w:adjustRightInd w:val="0"/>
+                        <w:snapToGrid w:val="0"/>
+                        <w:spacing w:after="0" w:line="240" w:lineRule="auto"/>
+                        <w:jc w:val="center"/>
+                        <w:rPr>
+                          <w:rFonts w:eastAsia="Microsoft YaHei" w:cstheme="minorHAnsi"/>
+                          <w:b/>
+                          <w:color w:val="FFFFFF" w:themeColor="background1"/>
+                          <w:sz w:val="10"/>
+                          <w:szCs w:val="10"/>
+                        </w:rPr>
+                      </w:pPr>
+                    </w:p>
+                    <w:p>
+                      <w:pPr>
+                        <w:adjustRightInd w:val="0"/>
+                        <w:snapToGrid w:val="0"/>
+                        <w:spacing w:after="0" w:line="240" w:lineRule="auto"/>
+                        <w:jc w:val="center"/>
+                        <w:rPr>
+                          <w:rFonts w:eastAsia="Microsoft YaHei" w:cstheme="minorHAnsi"/>
+                          <w:color w:val="FFFFFF" w:themeColor="background1"/>
+                          <w:sz w:val="26"/>
+                          <w:szCs w:val="26"/>
+                        </w:rPr>
+                      </w:pPr>
+                      <w:r>
+                        <w:rPr>
+                          <w:rFonts w:eastAsia="Microsoft YaHei" w:cstheme="minorHAnsi"/>
+                          <w:color w:val="FFFFFF" w:themeColor="background1"/>
+                          <w:sz w:val="26"/>
+                          <w:szCs w:val="26"/>
+                        </w:rPr>
+                        <w:t>A la rec</w:t>
+                      </w:r>
+                      <w:r>
+                        <w:rPr>
+                          <w:rFonts w:eastAsia="Microsoft YaHei" w:cstheme="minorHAnsi"/>
+                          <w:color w:val="FFFFFF" w:themeColor="background1"/>
+                          <w:sz w:val="26"/>
+                          <w:szCs w:val="26"/>
+                        </w:rPr>
+                        <w:t xml:space="preserve">hercher </w:t>
+                      </w:r>
+                      <w:r>
+                        <w:rPr>
+                          <w:rFonts w:eastAsia="Microsoft YaHei" w:cstheme="minorHAnsi"/>
+                          <w:color w:val="FFFFFF" w:themeColor="background1"/>
+                          <w:sz w:val="26"/>
+                          <w:szCs w:val="26"/>
+                        </w:rPr>
+                        <w:t>d’</w:t>
+                      </w:r>
+                      <w:r>
+                        <w:rPr>
+                          <w:rFonts w:eastAsia="Microsoft YaHei" w:cstheme="minorHAnsi"/>
+                          <w:color w:val="FFFFFF" w:themeColor="background1"/>
+                          <w:sz w:val="26"/>
+                          <w:szCs w:val="26"/>
+                        </w:rPr>
+                        <w:t xml:space="preserve">un stage </w:t>
+                      </w:r>
+                      <w:r>
+                        <w:rPr>
+                          <w:rFonts w:eastAsia="Microsoft YaHei" w:cstheme="minorHAnsi"/>
+                          <w:color w:val="FFFFFF" w:themeColor="background1"/>
+                          <w:sz w:val="26"/>
+                          <w:szCs w:val="26"/>
+                        </w:rPr>
+                        <w:t>de fin d’étude</w:t>
+                      </w:r>
+                    </w:p>
+                    <w:p>
+                      <w:pPr>
+                        <w:adjustRightInd w:val="0"/>
+                        <w:snapToGrid w:val="0"/>
+                        <w:spacing w:after="0" w:line="240" w:lineRule="auto"/>
+                        <w:jc w:val="center"/>
+                        <w:rPr>
+                          <w:rFonts w:eastAsia="Microsoft YaHei" w:cstheme="minorHAnsi"/>
+                          <w:color w:val="FFFFFF" w:themeColor="background1"/>
+                          <w:sz w:val="26"/>
+                          <w:szCs w:val="26"/>
+                        </w:rPr>
+                      </w:pPr>
+                      <w:r>
+                        <w:rPr>
+                          <w:rFonts w:eastAsia="Microsoft YaHei" w:cstheme="minorHAnsi"/>
+                          <w:color w:val="FFFFFF" w:themeColor="background1"/>
+                          <w:sz w:val="26"/>
+                          <w:szCs w:val="26"/>
+                        </w:rPr>
+                        <w:t>d</w:t>
+                      </w:r>
+                      <w:r>
+                        <w:rPr>
+                          <w:rFonts w:eastAsia="Microsoft YaHei" w:cstheme="minorHAnsi"/>
+                          <w:color w:val="FFFFFF" w:themeColor="background1"/>
+                          <w:sz w:val="26"/>
+                          <w:szCs w:val="26"/>
+                        </w:rPr>
+                        <w:t>epuis</w:t>
+                      </w:r>
+                      <w:r>
+                        <w:rPr>
+                          <w:rFonts w:eastAsia="Microsoft YaHei" w:cstheme="minorHAnsi"/>
+                          <w:color w:val="FFFFFF" w:themeColor="background1"/>
+                          <w:sz w:val="26"/>
+                          <w:szCs w:val="26"/>
+                        </w:rPr>
+                        <w:t xml:space="preserve"> juillet 2017</w:t>
+                      </w:r>
+                    </w:p>
+                    <w:p>
+                      <w:pPr>
+                        <w:rPr>
+                          <w:rFonts w:cstheme="minorHAnsi"/>
+                          <w:sz w:val="26"/>
+                          <w:szCs w:val="26"/>
+                        </w:rPr>
+                      </w:pPr>
+                    </w:p>
+                  </w:txbxContent>
+                </v:textbox>
+              </v:shape>
+            </w:pict>
+          </mc:Fallback>
+        </mc:AlternateContent>
+      </w:r>
+      <w:r>
+        <w:rPr>
+          <w:noProof/>
+        </w:rPr>
+        <mc:AlternateContent>
+          <mc:Choice Requires="wps">
+            <w:drawing>
+              <wp:anchor distT="0" distB="0" distL="114300" distR="114300" simplePos="0" relativeHeight="252243968" behindDoc="1" locked="0" layoutInCell="1" allowOverlap="1">
+                <wp:simplePos x="0" y="0"/>
+                <wp:positionH relativeFrom="column">
+                  <wp:posOffset>-533731</wp:posOffset>
+                </wp:positionH>
+                <wp:positionV relativeFrom="page">
+                  <wp:posOffset>-452755</wp:posOffset>
+                </wp:positionV>
+                <wp:extent cx="9138285" cy="2480807"/>
+                <wp:effectExtent l="0" t="0" r="5715" b="0"/>
+                <wp:wrapNone/>
+                <wp:docPr id="261" name="Freeform 13"/>
+                <wp:cNvGraphicFramePr/>
+                <a:graphic xmlns:a="http://schemas.openxmlformats.org/drawingml/2006/main">
+                  <a:graphicData uri="http://schemas.microsoft.com/office/word/2010/wordprocessingShape">
+                    <wps:wsp>
+                      <wps:cNvSpPr/>
+                      <wps:spPr bwMode="auto">
+                        <a:xfrm>
+                          <a:off x="0" y="0"/>
+                          <a:ext cx="9138285" cy="2480807"/>
+                        </a:xfrm>
+                        <a:custGeom>
+                          <a:avLst/>
+                          <a:gdLst>
+                            <a:gd name="T0" fmla="*/ 0 w 4322"/>
+                            <a:gd name="T1" fmla="*/ 0 h 1449"/>
+                            <a:gd name="T2" fmla="*/ 4322 w 4322"/>
+                            <a:gd name="T3" fmla="*/ 0 h 1449"/>
+                            <a:gd name="T4" fmla="*/ 4322 w 4322"/>
+                            <a:gd name="T5" fmla="*/ 1449 h 1449"/>
+                            <a:gd name="T6" fmla="*/ 450 w 4322"/>
+                            <a:gd name="T7" fmla="*/ 1076 h 1449"/>
+                            <a:gd name="T8" fmla="*/ 0 w 4322"/>
+                            <a:gd name="T9" fmla="*/ 0 h 1449"/>
+                          </a:gdLst>
+                          <a:ahLst/>
+                          <a:cxnLst>
+                            <a:cxn ang="0">
+                              <a:pos x="T0" y="T1"/>
+                            </a:cxn>
+                            <a:cxn ang="0">
+                              <a:pos x="T2" y="T3"/>
+                            </a:cxn>
+                            <a:cxn ang="0">
+                              <a:pos x="T4" y="T5"/>
+                            </a:cxn>
+                            <a:cxn ang="0">
+                              <a:pos x="T6" y="T7"/>
+                            </a:cxn>
+                            <a:cxn ang="0">
+                              <a:pos x="T8" y="T9"/>
+                            </a:cxn>
+                          </a:cxnLst>
+                          <a:rect l="0" t="0" r="r" b="b"/>
+                          <a:pathLst>
+                            <a:path w="4322" h="1449">
+                              <a:moveTo>
+                                <a:pt x="0" y="0"/>
+                              </a:moveTo>
+                              <a:lnTo>
+                                <a:pt x="4322" y="0"/>
+                              </a:lnTo>
+                              <a:lnTo>
+                                <a:pt x="4322" y="1449"/>
+                              </a:lnTo>
+                              <a:lnTo>
+                                <a:pt x="450" y="1076"/>
+                              </a:lnTo>
+                              <a:lnTo>
+                                <a:pt x="0" y="0"/>
+                              </a:lnTo>
+                              <a:close/>
+                            </a:path>
+                          </a:pathLst>
+                        </a:custGeom>
+                        <a:solidFill>
+                          <a:srgbClr val="193C61"/>
+                        </a:solidFill>
+                        <a:ln>
+                          <a:noFill/>
+                        </a:ln>
+                      </wps:spPr>
+                      <wps:bodyPr vert="horz" wrap="square" lIns="91440" tIns="45720" rIns="91440" bIns="45720" numCol="1" anchor="t" anchorCtr="0" compatLnSpc="1"/>
+                    </wps:wsp>
+                  </a:graphicData>
+                </a:graphic>
+                <wp14:sizeRelH relativeFrom="margin">
+                  <wp14:pctWidth>0</wp14:pctWidth>
+                </wp14:sizeRelH>
+                <wp14:sizeRelV relativeFrom="margin">
+                  <wp14:pctHeight>0</wp14:pctHeight>
+                </wp14:sizeRelV>
+              </wp:anchor>
+            </w:drawing>
+          </mc:Choice>
+          <mc:Fallback>
+            <w:pict>
+              <v:shape w14:anchorId="66CF994E" id="Freeform 13" o:spid="_x0000_s1026" style="position:absolute;margin-left:-42.05pt;margin-top:-35.65pt;width:719.55pt;height:195.35pt;z-index:-251072512;visibility:visible;mso-wrap-style:square;mso-width-percent:0;mso-height-percent:0;mso-wrap-distance-left:9pt;mso-wrap-distance-top:0;mso-wrap-distance-right:9pt;mso-wrap-distance-bottom:0;mso-position-horizontal:absolute;mso-position-horizontal-relative:text;mso-position-vertical:absolute;mso-position-vertical-relative:page;mso-width-percent:0;mso-height-percent:0;mso-width-relative:margin;mso-height-relative:margin;v-text-anchor:top" coordsize="4322,1449" o:gfxdata="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" path="m,l4322,r,1449l450,1076,,xe" fillcolor="#193c61" stroked="f">
+                <v:path arrowok="t" o:connecttype="custom" o:connectlocs="0,0;9138285,0;9138285,2480807;951464,1842200;0,0" o:connectangles="0,0,0,0,0"/>
+                <w10:wrap anchory="page"/>
+              </v:shape>
+            </w:pict>
+          </mc:Fallback>
+        </mc:AlternateContent>
+      </w:r>
       <w:r>
         <w:rPr>
           <w:noProof/>
@@ -864,24 +1352,20 @@
           </mc:Choice>
           <mc:Fallback>
             <w:pict>
-              <v:group id="组合 239" o:spid="_x0000_s1026" style="position:absolute;left:0;text-align:left;margin-left:364.85pt;margin-top:43.2pt;width:215.4pt;height:93.6pt;z-index:252247040;mso-position-vertical-relative:page;mso-width-relative:margin;mso-height-relative:margin" coordorigin="198" coordsize="22938,16137" o:gfxdata="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">
-                <v:shape id="Freeform 31" o:spid="_x0000_s1027" style="position:absolute;left:198;top:4662;width:1550;height:1435;visibility:visible;mso-wrap-style:square;v-text-anchor:top" coordsize="123,114" o:gfxdata="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" path="m118,102v5,-8,2,-14,-6,-20c103,75,94,70,88,78v,,-7,8,-28,-11c37,44,47,36,47,36,55,28,50,22,43,13,36,3,29,,19,8,,24,27,60,41,74v,,,,,c41,74,61,96,75,103v7,4,7,4,7,4c92,112,103,114,111,110v,,4,-2,7,-8xm118,102v,,,,,e" fillcolor="white [3212]" stroked="f">
+              <v:group id="组合 239" o:spid="_x0000_s1027" style="position:absolute;left:0;text-align:left;margin-left:364.85pt;margin-top:43.2pt;width:215.4pt;height:93.6pt;z-index:252247040;mso-position-vertical-relative:page;mso-width-relative:margin;mso-height-relative:margin" coordorigin="198" coordsize="22938,16137" o:gfxdata="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">
+                <v:shape id="Freeform 31" o:spid="_x0000_s1028" style="position:absolute;left:198;top:4662;width:1550;height:1435;visibility:visible;mso-wrap-style:square;v-text-anchor:top" coordsize="123,114" o:gfxdata="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" path="m118,102v5,-8,2,-14,-6,-20c103,75,94,70,88,78v,,-7,8,-28,-11c37,44,47,36,47,36,55,28,50,22,43,13,36,3,29,,19,8,,24,27,60,41,74v,,,,,c41,74,61,96,75,103v7,4,7,4,7,4c92,112,103,114,111,110v,,4,-2,7,-8xm118,102v,,,,,e" fillcolor="white [3212]" stroked="f">
                   <v:path arrowok="t" o:connecttype="custom" o:connectlocs="148642,128404;141084,103226;110851,98191;75580,84344;59205,45319;54166,16365;23934,10071;51647,93156;51647,93156;94476,129663;103293,134698;139824,138475;148642,128404;148642,128404;148642,128404" o:connectangles="0,0,0,0,0,0,0,0,0,0,0,0,0,0,0"/>
                   <o:lock v:ext="edit" aspectratio="t" verticies="t"/>
                 </v:shape>
-                <v:shape id="AutoShape 842" o:spid="_x0000_s1028" style="position:absolute;left:286;top:8683;width:1365;height:1079;visibility:visible;mso-wrap-style:square;v-text-anchor:middle" coordsize="606559,436964" o:gfxdata="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" path="m,98549l296815,248835,606559,99699r,267312c606559,405645,575240,436964,536606,436964r-466653,c31319,436964,,405645,,367011l,98549xm69953,l536606,v38634,,69953,31319,69953,69953l606559,82447,296815,231583,,81297,,69953c,31319,31319,,69953,xe" fillcolor="white [3212]" stroked="f">
+                <v:shape id="AutoShape 842" o:spid="_x0000_s1029" style="position:absolute;left:286;top:8683;width:1365;height:1079;visibility:visible;mso-wrap-style:square;v-text-anchor:middle" coordsize="606559,436964" o:gfxdata="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" path="m,98549l296815,248835,606559,99699r,267312c606559,405645,575240,436964,536606,436964r-466653,c31319,436964,,405645,,367011l,98549xm69953,l536606,v38634,,69953,31319,69953,69953l606559,82447,296815,231583,,81297,,69953c,31319,31319,,69953,xe" fillcolor="white [3212]" stroked="f">
                   <v:path arrowok="t" o:connecttype="custom" o:connectlocs="0,101;192,254;391,102;391,375;346,446;45,446;0,375;0,101;45,0;346,0;391,71;391,84;192,236;0,83;0,71;45,0" o:connectangles="0,0,0,0,0,0,0,0,0,0,0,0,0,0,0,0"/>
                   <o:lock v:ext="edit" aspectratio="t"/>
                 </v:shape>
-                <v:shape id="Freeform 101" o:spid="_x0000_s1029" style="position:absolute;left:401;top:988;width:1163;height:1435;visibility:visible;mso-wrap-style:square;v-text-anchor:top" coordsize="122,150" o:gfxdata="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" path="m61,c82,,99,17,99,38,99,58,82,75,61,75,40,75,23,58,23,38,23,17,40,,61,xm92,79v-8,4,-20,7,-32,7c47,86,37,83,29,78,12,90,,110,,121v,18,28,29,61,29c95,150,122,139,122,121,122,110,110,90,92,79xm92,79v,,,,,e" fillcolor="white [3212]" stroked="f">
+                <v:shape id="Freeform 101" o:spid="_x0000_s1030" style="position:absolute;left:401;top:988;width:1163;height:1435;visibility:visible;mso-wrap-style:square;v-text-anchor:top" coordsize="122,150" o:gfxdata="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" path="m61,c82,,99,17,99,38,99,58,82,75,61,75,40,75,23,58,23,38,23,17,40,,61,xm92,79v-8,4,-20,7,-32,7c47,86,37,83,29,78,12,90,,110,,121v,18,28,29,61,29c95,150,122,139,122,121,122,110,110,90,92,79xm92,79v,,,,,e" fillcolor="white [3212]" stroked="f">
                   <v:path arrowok="t" o:connecttype="custom" o:connectlocs="58103,0;94298,36356;58103,71755;21908,36356;58103,0;87630,75582;57150,82279;27623,74625;0,115765;58103,143510;116205,115765;87630,75582;87630,75582;87630,75582" o:connectangles="0,0,0,0,0,0,0,0,0,0,0,0,0,0"/>
                   <o:lock v:ext="edit" aspectratio="t" verticies="t"/>
                 </v:shape>
-                <v:shapetype id="_x0000_t202" coordsize="21600,21600" o:spt="202" path="m,l,21600r21600,l21600,xe">
-                  <v:stroke joinstyle="miter"/>
-                  <v:path gradientshapeok="t" o:connecttype="rect"/>
-                </v:shapetype>
-                <v:shape id="_x0000_s1030" type="#_x0000_t202" style="position:absolute;left:1778;width:21359;height:16137;visibility:visible;mso-wrap-style:square;v-text-anchor:top" o:gfxdata="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" filled="f" stroked="f">
+                <v:shape id="_x0000_s1031" type="#_x0000_t202" style="position:absolute;left:1778;width:21359;height:16137;visibility:visible;mso-wrap-style:square;v-text-anchor:top" o:gfxdata="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" filled="f" stroked="f">
                   <v:textbox>
                     <w:txbxContent>
                       <w:p>
@@ -1139,452 +1623,6 @@
                 </v:shape>
                 <w10:wrap anchory="page"/>
               </v:group>
-            </w:pict>
-          </mc:Fallback>
-        </mc:AlternateContent>
-      </w:r>
-      <w:r>
-        <w:rPr>
-          <w:noProof/>
-        </w:rPr>
-        <mc:AlternateContent>
-          <mc:Choice Requires="wps">
-            <w:drawing>
-              <wp:anchor distT="0" distB="0" distL="114300" distR="114300" simplePos="0" relativeHeight="252353536" behindDoc="0" locked="0" layoutInCell="1" allowOverlap="1">
-                <wp:simplePos x="0" y="0"/>
-                <wp:positionH relativeFrom="column">
-                  <wp:posOffset>1484922</wp:posOffset>
-                </wp:positionH>
-                <wp:positionV relativeFrom="paragraph">
-                  <wp:posOffset>49198</wp:posOffset>
-                </wp:positionV>
-                <wp:extent cx="2946400" cy="962108"/>
-                <wp:effectExtent l="0" t="0" r="25400" b="28575"/>
-                <wp:wrapNone/>
-                <wp:docPr id="26" name="文本框 26"/>
-                <wp:cNvGraphicFramePr/>
-                <a:graphic xmlns:a="http://schemas.openxmlformats.org/drawingml/2006/main">
-                  <a:graphicData uri="http://schemas.microsoft.com/office/word/2010/wordprocessingShape">
-                    <wps:wsp>
-                      <wps:cNvSpPr txBox="1"/>
-                      <wps:spPr>
-                        <a:xfrm>
-                          <a:off x="0" y="0"/>
-                          <a:ext cx="2946400" cy="962108"/>
-                        </a:xfrm>
-                        <a:prstGeom prst="rect">
-                          <a:avLst/>
-                        </a:prstGeom>
-                        <a:noFill/>
-                        <a:ln w="6350">
-                          <a:solidFill>
-                            <a:schemeClr val="bg1"/>
-                          </a:solidFill>
-                        </a:ln>
-                      </wps:spPr>
-                      <wps:txbx>
-                        <w:txbxContent>
-                          <w:p>
-                            <w:pPr>
-                              <w:adjustRightInd w:val="0"/>
-                              <w:snapToGrid w:val="0"/>
-                              <w:spacing w:after="0" w:line="240" w:lineRule="auto"/>
-                              <w:jc w:val="center"/>
-                              <w:rPr>
-                                <w:rFonts w:eastAsia="Microsoft YaHei" w:cstheme="minorHAnsi"/>
-                                <w:b/>
-                                <w:color w:val="FFFFFF" w:themeColor="background1"/>
-                                <w:sz w:val="32"/>
-                                <w:szCs w:val="26"/>
-                              </w:rPr>
-                            </w:pPr>
-                            <w:r>
-                              <w:rPr>
-                                <w:rFonts w:eastAsia="Microsoft YaHei" w:cstheme="minorHAnsi"/>
-                                <w:b/>
-                                <w:color w:val="FFFFFF" w:themeColor="background1"/>
-                                <w:sz w:val="32"/>
-                                <w:szCs w:val="26"/>
-                              </w:rPr>
-                              <w:t>Développement informatique</w:t>
-                            </w:r>
-                          </w:p>
-                          <w:p>
-                            <w:pPr>
-                              <w:adjustRightInd w:val="0"/>
-                              <w:snapToGrid w:val="0"/>
-                              <w:spacing w:after="0" w:line="240" w:lineRule="auto"/>
-                              <w:jc w:val="center"/>
-                              <w:rPr>
-                                <w:rFonts w:eastAsia="Microsoft YaHei" w:cstheme="minorHAnsi"/>
-                                <w:b/>
-                                <w:color w:val="FFFFFF" w:themeColor="background1"/>
-                                <w:sz w:val="10"/>
-                                <w:szCs w:val="10"/>
-                              </w:rPr>
-                            </w:pPr>
-                          </w:p>
-                          <w:p>
-                            <w:pPr>
-                              <w:adjustRightInd w:val="0"/>
-                              <w:snapToGrid w:val="0"/>
-                              <w:spacing w:after="0" w:line="240" w:lineRule="auto"/>
-                              <w:jc w:val="center"/>
-                              <w:rPr>
-                                <w:rFonts w:eastAsia="Microsoft YaHei" w:cstheme="minorHAnsi"/>
-                                <w:color w:val="FFFFFF" w:themeColor="background1"/>
-                                <w:sz w:val="24"/>
-                                <w:szCs w:val="20"/>
-                              </w:rPr>
-                            </w:pPr>
-                            <w:r>
-                              <w:rPr>
-                                <w:rFonts w:eastAsia="Microsoft YaHei" w:cstheme="minorHAnsi"/>
-                                <w:color w:val="FFFFFF" w:themeColor="background1"/>
-                                <w:sz w:val="24"/>
-                                <w:szCs w:val="20"/>
-                              </w:rPr>
-                              <w:t>A la rec</w:t>
-                            </w:r>
-                            <w:r>
-                              <w:rPr>
-                                <w:rFonts w:eastAsia="Microsoft YaHei" w:cstheme="minorHAnsi"/>
-                                <w:color w:val="FFFFFF" w:themeColor="background1"/>
-                                <w:sz w:val="24"/>
-                                <w:szCs w:val="20"/>
-                              </w:rPr>
-                              <w:t xml:space="preserve">hercher un stage </w:t>
-                            </w:r>
-                            <w:r>
-                              <w:rPr>
-                                <w:rFonts w:eastAsia="Microsoft YaHei" w:cstheme="minorHAnsi"/>
-                                <w:color w:val="FFFFFF" w:themeColor="background1"/>
-                                <w:sz w:val="24"/>
-                                <w:szCs w:val="20"/>
-                              </w:rPr>
-                              <w:t>de fin d’étude</w:t>
-                            </w:r>
-                          </w:p>
-                          <w:p>
-                            <w:pPr>
-                              <w:adjustRightInd w:val="0"/>
-                              <w:snapToGrid w:val="0"/>
-                              <w:spacing w:after="0" w:line="240" w:lineRule="auto"/>
-                              <w:jc w:val="center"/>
-                              <w:rPr>
-                                <w:rFonts w:eastAsia="Microsoft YaHei" w:cstheme="minorHAnsi"/>
-                                <w:color w:val="FFFFFF" w:themeColor="background1"/>
-                                <w:sz w:val="24"/>
-                                <w:szCs w:val="20"/>
-                              </w:rPr>
-                            </w:pPr>
-                            <w:r>
-                              <w:rPr>
-                                <w:rFonts w:eastAsia="Microsoft YaHei" w:cstheme="minorHAnsi"/>
-                                <w:color w:val="FFFFFF" w:themeColor="background1"/>
-                                <w:sz w:val="24"/>
-                                <w:szCs w:val="20"/>
-                              </w:rPr>
-                              <w:t>d</w:t>
-                            </w:r>
-                            <w:r>
-                              <w:rPr>
-                                <w:rFonts w:eastAsia="Microsoft YaHei" w:cstheme="minorHAnsi"/>
-                                <w:color w:val="FFFFFF" w:themeColor="background1"/>
-                                <w:sz w:val="24"/>
-                                <w:szCs w:val="20"/>
-                              </w:rPr>
-                              <w:t>epuis</w:t>
-                            </w:r>
-                            <w:r>
-                              <w:rPr>
-                                <w:rFonts w:eastAsia="Microsoft YaHei" w:cstheme="minorHAnsi"/>
-                                <w:color w:val="FFFFFF" w:themeColor="background1"/>
-                                <w:sz w:val="24"/>
-                                <w:szCs w:val="20"/>
-                              </w:rPr>
-                              <w:t xml:space="preserve"> juillet 2017</w:t>
-                            </w:r>
-                          </w:p>
-                          <w:p>
-                            <w:pPr>
-                              <w:rPr>
-                                <w:rFonts w:cstheme="minorHAnsi"/>
-                                <w:sz w:val="24"/>
-                              </w:rPr>
-                            </w:pPr>
-                          </w:p>
-                        </w:txbxContent>
-                      </wps:txbx>
-                      <wps:bodyPr rot="0" spcFirstLastPara="0" vertOverflow="overflow" horzOverflow="overflow" vert="horz" wrap="square" lIns="91440" tIns="45720" rIns="91440" bIns="45720" numCol="1" spcCol="0" rtlCol="0" fromWordArt="0" anchor="t" anchorCtr="0" forceAA="0" compatLnSpc="1">
-                        <a:prstTxWarp prst="textNoShape">
-                          <a:avLst/>
-                        </a:prstTxWarp>
-                        <a:noAutofit/>
-                      </wps:bodyPr>
-                    </wps:wsp>
-                  </a:graphicData>
-                </a:graphic>
-                <wp14:sizeRelH relativeFrom="margin">
-                  <wp14:pctWidth>0</wp14:pctWidth>
-                </wp14:sizeRelH>
-                <wp14:sizeRelV relativeFrom="margin">
-                  <wp14:pctHeight>0</wp14:pctHeight>
-                </wp14:sizeRelV>
-              </wp:anchor>
-            </w:drawing>
-          </mc:Choice>
-          <mc:Fallback>
-            <w:pict>
-              <v:shape id="文本框 26" o:spid="_x0000_s1031" type="#_x0000_t202" style="position:absolute;left:0;text-align:left;margin-left:116.9pt;margin-top:3.85pt;width:232pt;height:75.75pt;z-index:252353536;visibility:visible;mso-wrap-style:square;mso-width-percent:0;mso-height-percent:0;mso-wrap-distance-left:9pt;mso-wrap-distance-top:0;mso-wrap-distance-right:9pt;mso-wrap-distance-bottom:0;mso-position-horizontal:absolute;mso-position-horizontal-relative:text;mso-position-vertical:absolute;mso-position-vertical-relative:text;mso-width-percent:0;mso-height-percent:0;mso-width-relative:margin;mso-height-relative:margin;v-text-anchor:top" o:gfxdata="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" filled="f" strokecolor="white [3212]" strokeweight=".5pt">
-                <v:textbox>
-                  <w:txbxContent>
-                    <w:p>
-                      <w:pPr>
-                        <w:adjustRightInd w:val="0"/>
-                        <w:snapToGrid w:val="0"/>
-                        <w:spacing w:after="0" w:line="240" w:lineRule="auto"/>
-                        <w:jc w:val="center"/>
-                        <w:rPr>
-                          <w:rFonts w:eastAsia="Microsoft YaHei" w:cstheme="minorHAnsi"/>
-                          <w:b/>
-                          <w:color w:val="FFFFFF" w:themeColor="background1"/>
-                          <w:sz w:val="32"/>
-                          <w:szCs w:val="26"/>
-                        </w:rPr>
-                      </w:pPr>
-                      <w:r>
-                        <w:rPr>
-                          <w:rFonts w:eastAsia="Microsoft YaHei" w:cstheme="minorHAnsi"/>
-                          <w:b/>
-                          <w:color w:val="FFFFFF" w:themeColor="background1"/>
-                          <w:sz w:val="32"/>
-                          <w:szCs w:val="26"/>
-                        </w:rPr>
-                        <w:t>Développement informatique</w:t>
-                      </w:r>
-                    </w:p>
-                    <w:p>
-                      <w:pPr>
-                        <w:adjustRightInd w:val="0"/>
-                        <w:snapToGrid w:val="0"/>
-                        <w:spacing w:after="0" w:line="240" w:lineRule="auto"/>
-                        <w:jc w:val="center"/>
-                        <w:rPr>
-                          <w:rFonts w:eastAsia="Microsoft YaHei" w:cstheme="minorHAnsi"/>
-                          <w:b/>
-                          <w:color w:val="FFFFFF" w:themeColor="background1"/>
-                          <w:sz w:val="10"/>
-                          <w:szCs w:val="10"/>
-                        </w:rPr>
-                      </w:pPr>
-                    </w:p>
-                    <w:p>
-                      <w:pPr>
-                        <w:adjustRightInd w:val="0"/>
-                        <w:snapToGrid w:val="0"/>
-                        <w:spacing w:after="0" w:line="240" w:lineRule="auto"/>
-                        <w:jc w:val="center"/>
-                        <w:rPr>
-                          <w:rFonts w:eastAsia="Microsoft YaHei" w:cstheme="minorHAnsi"/>
-                          <w:color w:val="FFFFFF" w:themeColor="background1"/>
-                          <w:sz w:val="24"/>
-                          <w:szCs w:val="20"/>
-                        </w:rPr>
-                      </w:pPr>
-                      <w:r>
-                        <w:rPr>
-                          <w:rFonts w:eastAsia="Microsoft YaHei" w:cstheme="minorHAnsi"/>
-                          <w:color w:val="FFFFFF" w:themeColor="background1"/>
-                          <w:sz w:val="24"/>
-                          <w:szCs w:val="20"/>
-                        </w:rPr>
-                        <w:t>A la rec</w:t>
-                      </w:r>
-                      <w:r>
-                        <w:rPr>
-                          <w:rFonts w:eastAsia="Microsoft YaHei" w:cstheme="minorHAnsi"/>
-                          <w:color w:val="FFFFFF" w:themeColor="background1"/>
-                          <w:sz w:val="24"/>
-                          <w:szCs w:val="20"/>
-                        </w:rPr>
-                        <w:t xml:space="preserve">hercher un stage </w:t>
-                      </w:r>
-                      <w:r>
-                        <w:rPr>
-                          <w:rFonts w:eastAsia="Microsoft YaHei" w:cstheme="minorHAnsi"/>
-                          <w:color w:val="FFFFFF" w:themeColor="background1"/>
-                          <w:sz w:val="24"/>
-                          <w:szCs w:val="20"/>
-                        </w:rPr>
-                        <w:t>de fin d’étude</w:t>
-                      </w:r>
-                    </w:p>
-                    <w:p>
-                      <w:pPr>
-                        <w:adjustRightInd w:val="0"/>
-                        <w:snapToGrid w:val="0"/>
-                        <w:spacing w:after="0" w:line="240" w:lineRule="auto"/>
-                        <w:jc w:val="center"/>
-                        <w:rPr>
-                          <w:rFonts w:eastAsia="Microsoft YaHei" w:cstheme="minorHAnsi"/>
-                          <w:color w:val="FFFFFF" w:themeColor="background1"/>
-                          <w:sz w:val="24"/>
-                          <w:szCs w:val="20"/>
-                        </w:rPr>
-                      </w:pPr>
-                      <w:r>
-                        <w:rPr>
-                          <w:rFonts w:eastAsia="Microsoft YaHei" w:cstheme="minorHAnsi"/>
-                          <w:color w:val="FFFFFF" w:themeColor="background1"/>
-                          <w:sz w:val="24"/>
-                          <w:szCs w:val="20"/>
-                        </w:rPr>
-                        <w:t>d</w:t>
-                      </w:r>
-                      <w:r>
-                        <w:rPr>
-                          <w:rFonts w:eastAsia="Microsoft YaHei" w:cstheme="minorHAnsi"/>
-                          <w:color w:val="FFFFFF" w:themeColor="background1"/>
-                          <w:sz w:val="24"/>
-                          <w:szCs w:val="20"/>
-                        </w:rPr>
-                        <w:t>epuis</w:t>
-                      </w:r>
-                      <w:r>
-                        <w:rPr>
-                          <w:rFonts w:eastAsia="Microsoft YaHei" w:cstheme="minorHAnsi"/>
-                          <w:color w:val="FFFFFF" w:themeColor="background1"/>
-                          <w:sz w:val="24"/>
-                          <w:szCs w:val="20"/>
-                        </w:rPr>
-                        <w:t xml:space="preserve"> juillet 2017</w:t>
-                      </w:r>
-                    </w:p>
-                    <w:p>
-                      <w:pPr>
-                        <w:rPr>
-                          <w:rFonts w:cstheme="minorHAnsi"/>
-                          <w:sz w:val="24"/>
-                        </w:rPr>
-                      </w:pPr>
-                    </w:p>
-                  </w:txbxContent>
-                </v:textbox>
-              </v:shape>
-            </w:pict>
-          </mc:Fallback>
-        </mc:AlternateContent>
-      </w:r>
-      <w:r>
-        <w:rPr>
-          <w:noProof/>
-        </w:rPr>
-        <mc:AlternateContent>
-          <mc:Choice Requires="wps">
-            <w:drawing>
-              <wp:anchor distT="0" distB="0" distL="114300" distR="114300" simplePos="0" relativeHeight="252243968" behindDoc="1" locked="0" layoutInCell="1" allowOverlap="1">
-                <wp:simplePos x="0" y="0"/>
-                <wp:positionH relativeFrom="column">
-                  <wp:posOffset>-664029</wp:posOffset>
-                </wp:positionH>
-                <wp:positionV relativeFrom="page">
-                  <wp:posOffset>-456565</wp:posOffset>
-                </wp:positionV>
-                <wp:extent cx="9138557" cy="2476403"/>
-                <wp:effectExtent l="0" t="0" r="5715" b="635"/>
-                <wp:wrapNone/>
-                <wp:docPr id="261" name="Freeform 13"/>
-                <wp:cNvGraphicFramePr/>
-                <a:graphic xmlns:a="http://schemas.openxmlformats.org/drawingml/2006/main">
-                  <a:graphicData uri="http://schemas.microsoft.com/office/word/2010/wordprocessingShape">
-                    <wps:wsp>
-                      <wps:cNvSpPr/>
-                      <wps:spPr bwMode="auto">
-                        <a:xfrm>
-                          <a:off x="0" y="0"/>
-                          <a:ext cx="9138557" cy="2476403"/>
-                        </a:xfrm>
-                        <a:custGeom>
-                          <a:avLst/>
-                          <a:gdLst>
-                            <a:gd name="T0" fmla="*/ 0 w 4322"/>
-                            <a:gd name="T1" fmla="*/ 0 h 1449"/>
-                            <a:gd name="T2" fmla="*/ 4322 w 4322"/>
-                            <a:gd name="T3" fmla="*/ 0 h 1449"/>
-                            <a:gd name="T4" fmla="*/ 4322 w 4322"/>
-                            <a:gd name="T5" fmla="*/ 1449 h 1449"/>
-                            <a:gd name="T6" fmla="*/ 450 w 4322"/>
-                            <a:gd name="T7" fmla="*/ 1076 h 1449"/>
-                            <a:gd name="T8" fmla="*/ 0 w 4322"/>
-                            <a:gd name="T9" fmla="*/ 0 h 1449"/>
-                          </a:gdLst>
-                          <a:ahLst/>
-                          <a:cxnLst>
-                            <a:cxn ang="0">
-                              <a:pos x="T0" y="T1"/>
-                            </a:cxn>
-                            <a:cxn ang="0">
-                              <a:pos x="T2" y="T3"/>
-                            </a:cxn>
-                            <a:cxn ang="0">
-                              <a:pos x="T4" y="T5"/>
-                            </a:cxn>
-                            <a:cxn ang="0">
-                              <a:pos x="T6" y="T7"/>
-                            </a:cxn>
-                            <a:cxn ang="0">
-                              <a:pos x="T8" y="T9"/>
-                            </a:cxn>
-                          </a:cxnLst>
-                          <a:rect l="0" t="0" r="r" b="b"/>
-                          <a:pathLst>
-                            <a:path w="4322" h="1449">
-                              <a:moveTo>
-                                <a:pt x="0" y="0"/>
-                              </a:moveTo>
-                              <a:lnTo>
-                                <a:pt x="4322" y="0"/>
-                              </a:lnTo>
-                              <a:lnTo>
-                                <a:pt x="4322" y="1449"/>
-                              </a:lnTo>
-                              <a:lnTo>
-                                <a:pt x="450" y="1076"/>
-                              </a:lnTo>
-                              <a:lnTo>
-                                <a:pt x="0" y="0"/>
-                              </a:lnTo>
-                              <a:close/>
-                            </a:path>
-                          </a:pathLst>
-                        </a:custGeom>
-                        <a:solidFill>
-                          <a:srgbClr val="193C61"/>
-                        </a:solidFill>
-                        <a:ln>
-                          <a:noFill/>
-                        </a:ln>
-                      </wps:spPr>
-                      <wps:bodyPr vert="horz" wrap="square" lIns="91440" tIns="45720" rIns="91440" bIns="45720" numCol="1" anchor="t" anchorCtr="0" compatLnSpc="1"/>
-                    </wps:wsp>
-                  </a:graphicData>
-                </a:graphic>
-                <wp14:sizeRelH relativeFrom="margin">
-                  <wp14:pctWidth>0</wp14:pctWidth>
-                </wp14:sizeRelH>
-                <wp14:sizeRelV relativeFrom="margin">
-                  <wp14:pctHeight>0</wp14:pctHeight>
-                </wp14:sizeRelV>
-              </wp:anchor>
-            </w:drawing>
-          </mc:Choice>
-          <mc:Fallback>
-            <w:pict>
-              <v:shape w14:anchorId="5FB61646" id="Freeform 13" o:spid="_x0000_s1026" style="position:absolute;margin-left:-52.3pt;margin-top:-35.95pt;width:719.55pt;height:195pt;z-index:-251072512;visibility:visible;mso-wrap-style:square;mso-width-percent:0;mso-height-percent:0;mso-wrap-distance-left:9pt;mso-wrap-distance-top:0;mso-wrap-distance-right:9pt;mso-wrap-distance-bottom:0;mso-position-horizontal:absolute;mso-position-horizontal-relative:text;mso-position-vertical:absolute;mso-position-vertical-relative:page;mso-width-percent:0;mso-height-percent:0;mso-width-relative:margin;mso-height-relative:margin;v-text-anchor:top" coordsize="4322,1449" o:gfxdata="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" path="m,l4322,r,1449l450,1076,,xe" fillcolor="#193c61" stroked="f">
-                <v:path arrowok="t" o:connecttype="custom" o:connectlocs="0,0;9138557,0;9138557,2476403;951493,1838930;0,0" o:connectangles="0,0,0,0,0"/>
-                <w10:wrap anchory="page"/>
-              </v:shape>
             </w:pict>
           </mc:Fallback>
         </mc:AlternateContent>
@@ -2925,8 +2963,6 @@
         <w:adjustRightInd w:val="0"/>
         <w:snapToGrid w:val="0"/>
       </w:pPr>
-      <w:bookmarkStart w:id="0" w:name="_GoBack"/>
-      <w:bookmarkEnd w:id="0"/>
     </w:p>
     <w:p>
       <w:pPr>
@@ -3995,7 +4031,16 @@
                                   <w:color w:val="193C61"/>
                                   <w:sz w:val="24"/>
                                 </w:rPr>
-                                <w:t>informatique : Jeu de chasse au trésor</w:t>
+                                <w:t xml:space="preserve">informatique : Jeu de </w:t>
+                              </w:r>
+                              <w:r>
+                                <w:rPr>
+                                  <w:rFonts w:eastAsia="Microsoft YaHei" w:cstheme="minorHAnsi"/>
+                                  <w:b/>
+                                  <w:color w:val="193C61"/>
+                                  <w:sz w:val="24"/>
+                                </w:rPr>
+                                <w:t>« Défi de la liste de 10 »</w:t>
                               </w:r>
                             </w:p>
                             <w:p>
@@ -4083,7 +4128,18 @@
                                   <w:sz w:val="22"/>
                                   <w:szCs w:val="20"/>
                                 </w:rPr>
-                                <w:t>Réaliser un jeu Sudoku avec interfaces graphiques en utilisant le langage JAVA et l’outil SVN</w:t>
+                                <w:t xml:space="preserve">Réaliser un jeu </w:t>
+                              </w:r>
+                              <w:bookmarkStart w:id="0" w:name="_GoBack"/>
+                              <w:bookmarkEnd w:id="0"/>
+                              <w:r>
+                                <w:rPr>
+                                  <w:rFonts w:eastAsia="Microsoft YaHei" w:cstheme="minorHAnsi"/>
+                                  <w:color w:val="5B5B5B"/>
+                                  <w:sz w:val="22"/>
+                                  <w:szCs w:val="20"/>
+                                </w:rPr>
+                                <w:t>Sudoku avec interfaces graphiques en utilisant le langage JAVA et l’outil SVN</w:t>
                               </w:r>
                             </w:p>
                             <w:p>
@@ -4468,6 +4524,10 @@
           <mc:Fallback>
             <w:pict>
               <v:group id="组合 250" o:spid="_x0000_s1038" style="position:absolute;left:0;text-align:left;margin-left:-14.95pt;margin-top:8.15pt;width:585.1pt;height:439.7pt;z-index:252367872;mso-width-relative:margin;mso-height-relative:margin" coordorigin="-510" coordsize="72864,55851" o:gfxdata="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">
+                <v:shapetype id="_x0000_t202" coordsize="21600,21600" o:spt="202" path="m,l,21600r21600,l21600,xe">
+                  <v:stroke joinstyle="miter"/>
+                  <v:path gradientshapeok="t" o:connecttype="rect"/>
+                </v:shapetype>
                 <v:shape id="_x0000_s1039" type="#_x0000_t202" style="position:absolute;left:-510;top:2947;width:72864;height:52904;visibility:visible;mso-wrap-style:square;v-text-anchor:top" o:gfxdata="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" filled="f" stroked="f">
                   <v:textbox>
                     <w:txbxContent>
@@ -5468,7 +5528,16 @@
                             <w:color w:val="193C61"/>
                             <w:sz w:val="24"/>
                           </w:rPr>
-                          <w:t>informatique : Jeu de chasse au trésor</w:t>
+                          <w:t xml:space="preserve">informatique : Jeu de </w:t>
+                        </w:r>
+                        <w:r>
+                          <w:rPr>
+                            <w:rFonts w:eastAsia="Microsoft YaHei" w:cstheme="minorHAnsi"/>
+                            <w:b/>
+                            <w:color w:val="193C61"/>
+                            <w:sz w:val="24"/>
+                          </w:rPr>
+                          <w:t>« Défi de la liste de 10 »</w:t>
                         </w:r>
                       </w:p>
                       <w:p>
@@ -5556,7 +5625,18 @@
                             <w:sz w:val="22"/>
                             <w:szCs w:val="20"/>
                           </w:rPr>
-                          <w:t>Réaliser un jeu Sudoku avec interfaces graphiques en utilisant le langage JAVA et l’outil SVN</w:t>
+                          <w:t xml:space="preserve">Réaliser un jeu </w:t>
+                        </w:r>
+                        <w:bookmarkStart w:id="1" w:name="_GoBack"/>
+                        <w:bookmarkEnd w:id="1"/>
+                        <w:r>
+                          <w:rPr>
+                            <w:rFonts w:eastAsia="Microsoft YaHei" w:cstheme="minorHAnsi"/>
+                            <w:color w:val="5B5B5B"/>
+                            <w:sz w:val="22"/>
+                            <w:szCs w:val="20"/>
+                          </w:rPr>
+                          <w:t>Sudoku avec interfaces graphiques en utilisant le langage JAVA et l’outil SVN</w:t>
                         </w:r>
                       </w:p>
                       <w:p>
@@ -5850,6 +5930,22 @@
                       </w:txbxContent>
                     </v:textbox>
                   </v:shape>
+                  <v:shapetype id="_x0000_t93" coordsize="21600,21600" o:spt="93" adj="16200,5400" path="m@0,l@0@1,3375@1,3375@2@0@2@0,21600,21600,10800xem1350@1l1350@2,2700@2,2700@1xem0@1l0@2,675@2,675@1xe">
+                    <v:stroke joinstyle="miter"/>
+                    <v:formulas>
+                      <v:f eqn="val #0"/>
+                      <v:f eqn="val #1"/>
+                      <v:f eqn="sum height 0 #1"/>
+                      <v:f eqn="sum 10800 0 #1"/>
+                      <v:f eqn="sum width 0 #0"/>
+                      <v:f eqn="prod @4 @3 10800"/>
+                      <v:f eqn="sum width 0 @5"/>
+                    </v:formulas>
+                    <v:path o:connecttype="custom" o:connectlocs="@0,0;0,10800;@0,21600;21600,10800" o:connectangles="270,180,90,0" textboxrect="3375,@1,@6,@2"/>
+                    <v:handles>
+                      <v:h position="#0,#1" xrange="3375,21600" yrange="0,10800"/>
+                    </v:handles>
+                  </v:shapetype>
                   <v:shape id="箭头: 虚尾 232" o:spid="_x0000_s1042" type="#_x0000_t93" style="position:absolute;left:381;top:715;width:1669;height:1608;visibility:visible;mso-wrap-style:square;v-text-anchor:middle" o:gfxdata="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" adj="11199" filled="f" strokecolor="#193c61" strokeweight="1pt"/>
                 </v:group>
               </v:group>
@@ -6369,6 +6465,7 @@
                                   </w:rPr>
                                   <w:t xml:space="preserve">, </w:t>
                                 </w:r>
+                                <w:proofErr w:type="spellStart"/>
                                 <w:r>
                                   <w:rPr>
                                     <w:rFonts w:eastAsia="Microsoft YaHei" w:cstheme="minorHAnsi"/>
@@ -6376,7 +6473,17 @@
                                     <w:sz w:val="24"/>
                                     <w:szCs w:val="20"/>
                                   </w:rPr>
-                                  <w:t xml:space="preserve">Bootstrap, Python, </w:t>
+                                  <w:t>Bootstrap</w:t>
+                                </w:r>
+                                <w:proofErr w:type="spellEnd"/>
+                                <w:r>
+                                  <w:rPr>
+                                    <w:rFonts w:eastAsia="Microsoft YaHei" w:cstheme="minorHAnsi"/>
+                                    <w:color w:val="5B5B5B"/>
+                                    <w:sz w:val="24"/>
+                                    <w:szCs w:val="20"/>
+                                  </w:rPr>
+                                  <w:t xml:space="preserve">, Python, </w:t>
                                 </w:r>
                                 <w:r>
                                   <w:rPr>
@@ -14617,7 +14724,7 @@
 </file>
 
 <file path=customXml/itemProps2.xml><?xml version="1.0" encoding="utf-8"?>
-<ds:datastoreItem xmlns:ds="http://schemas.openxmlformats.org/officeDocument/2006/customXml" ds:itemID="{08E9ABDC-795F-4C7E-BEE8-64F7CFD2C0CB}">
+<ds:datastoreItem xmlns:ds="http://schemas.openxmlformats.org/officeDocument/2006/customXml" ds:itemID="{2C9691CA-6E61-4B48-A9D0-1DED304E7B2C}">
   <ds:schemaRefs>
     <ds:schemaRef ds:uri="http://schemas.openxmlformats.org/officeDocument/2006/bibliography"/>
   </ds:schemaRefs>

</xml_diff>

<commit_message>
add smoothScroll and finish education
</commit_message>
<xml_diff>
--- a/CV Version Française/CV Yuwei_WANG.docx
+++ b/CV Version Française/CV Yuwei_WANG.docx
@@ -2066,7 +2066,36 @@
                                     <w:color w:val="193C61"/>
                                     <w:sz w:val="24"/>
                                   </w:rPr>
-                                  <w:t>Télécom SudParis – Étudiante ingénieure</w:t>
+                                  <w:t xml:space="preserve">Télécom </w:t>
+                                </w:r>
+                                <w:proofErr w:type="spellStart"/>
+                                <w:r>
+                                  <w:rPr>
+                                    <w:rFonts w:eastAsia="Microsoft YaHei" w:cstheme="minorHAnsi"/>
+                                    <w:b/>
+                                    <w:color w:val="193C61"/>
+                                    <w:sz w:val="24"/>
+                                  </w:rPr>
+                                  <w:t>SudParis</w:t>
+                                </w:r>
+                                <w:proofErr w:type="spellEnd"/>
+                                <w:r>
+                                  <w:rPr>
+                                    <w:rFonts w:eastAsia="Microsoft YaHei" w:cstheme="minorHAnsi"/>
+                                    <w:b/>
+                                    <w:color w:val="193C61"/>
+                                    <w:sz w:val="24"/>
+                                  </w:rPr>
+                                  <w:t xml:space="preserve"> – Étudiante I</w:t>
+                                </w:r>
+                                <w:r>
+                                  <w:rPr>
+                                    <w:rFonts w:eastAsia="Microsoft YaHei" w:cstheme="minorHAnsi"/>
+                                    <w:b/>
+                                    <w:color w:val="193C61"/>
+                                    <w:sz w:val="24"/>
+                                  </w:rPr>
+                                  <w:t>ngénieure</w:t>
                                 </w:r>
                                 <w:r>
                                   <w:rPr>
@@ -2265,7 +2294,7 @@
                                     <w:sz w:val="22"/>
                                     <w:szCs w:val="20"/>
                                   </w:rPr>
-                                  <w:tab/>
+                                  <w:t xml:space="preserve"> </w:t>
                                 </w:r>
                                 <w:r>
                                   <w:rPr>
@@ -2274,7 +2303,16 @@
                                     <w:color w:val="193C61"/>
                                     <w:sz w:val="24"/>
                                   </w:rPr>
-                                  <w:t>- Licence en Ingénierie</w:t>
+                                  <w:t>–</w:t>
+                                </w:r>
+                                <w:r>
+                                  <w:rPr>
+                                    <w:rFonts w:eastAsia="Microsoft YaHei" w:cstheme="minorHAnsi"/>
+                                    <w:b/>
+                                    <w:color w:val="193C61"/>
+                                    <w:sz w:val="24"/>
+                                  </w:rPr>
+                                  <w:t xml:space="preserve"> Licence en Ingénierie</w:t>
                                 </w:r>
                                 <w:r>
                                   <w:rPr>
@@ -2294,6 +2332,17 @@
                                   </w:rPr>
                                   <w:tab/>
                                 </w:r>
+                                <w:r>
+                                  <w:rPr>
+                                    <w:rFonts w:eastAsia="Microsoft YaHei" w:cstheme="minorHAnsi"/>
+                                    <w:color w:val="5B5B5B"/>
+                                    <w:sz w:val="22"/>
+                                    <w:szCs w:val="20"/>
+                                  </w:rPr>
+                                  <w:tab/>
+                                </w:r>
+                                <w:bookmarkStart w:id="0" w:name="_GoBack"/>
+                                <w:bookmarkEnd w:id="0"/>
                                 <w:r>
                                   <w:rPr>
                                     <w:rFonts w:eastAsia="Microsoft YaHei" w:cstheme="minorHAnsi"/>
@@ -2485,6 +2534,10 @@
             <w:pict>
               <v:group id="组合 235" o:spid="_x0000_s1033" style="position:absolute;left:0;text-align:left;margin-left:-14.05pt;margin-top:9.35pt;width:505.65pt;height:107.4pt;z-index:252363776;mso-width-relative:margin" coordorigin="-333" coordsize="64217,13639" o:gfxdata="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">
                 <v:group id="组合 31" o:spid="_x0000_s1034" style="position:absolute;left:-333;width:64216;height:13639" coordorigin="1190" coordsize="72497,15075" o:gfxdata="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">
+                  <v:shapetype id="_x0000_t202" coordsize="21600,21600" o:spt="202" path="m,l,21600r21600,l21600,xe">
+                    <v:stroke joinstyle="miter"/>
+                    <v:path gradientshapeok="t" o:connecttype="rect"/>
+                  </v:shapetype>
                   <v:shape id="_x0000_s1035" type="#_x0000_t202" style="position:absolute;left:1190;top:3051;width:72498;height:12024;visibility:visible;mso-wrap-style:square;v-text-anchor:top" o:gfxdata="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" filled="f" stroked="f">
                     <v:textbox>
                       <w:txbxContent>
@@ -2588,7 +2641,36 @@
                               <w:color w:val="193C61"/>
                               <w:sz w:val="24"/>
                             </w:rPr>
-                            <w:t>Télécom SudParis – Étudiante ingénieure</w:t>
+                            <w:t xml:space="preserve">Télécom </w:t>
+                          </w:r>
+                          <w:proofErr w:type="spellStart"/>
+                          <w:r>
+                            <w:rPr>
+                              <w:rFonts w:eastAsia="Microsoft YaHei" w:cstheme="minorHAnsi"/>
+                              <w:b/>
+                              <w:color w:val="193C61"/>
+                              <w:sz w:val="24"/>
+                            </w:rPr>
+                            <w:t>SudParis</w:t>
+                          </w:r>
+                          <w:proofErr w:type="spellEnd"/>
+                          <w:r>
+                            <w:rPr>
+                              <w:rFonts w:eastAsia="Microsoft YaHei" w:cstheme="minorHAnsi"/>
+                              <w:b/>
+                              <w:color w:val="193C61"/>
+                              <w:sz w:val="24"/>
+                            </w:rPr>
+                            <w:t xml:space="preserve"> – Étudiante I</w:t>
+                          </w:r>
+                          <w:r>
+                            <w:rPr>
+                              <w:rFonts w:eastAsia="Microsoft YaHei" w:cstheme="minorHAnsi"/>
+                              <w:b/>
+                              <w:color w:val="193C61"/>
+                              <w:sz w:val="24"/>
+                            </w:rPr>
+                            <w:t>ngénieure</w:t>
                           </w:r>
                           <w:r>
                             <w:rPr>
@@ -2787,7 +2869,7 @@
                               <w:sz w:val="22"/>
                               <w:szCs w:val="20"/>
                             </w:rPr>
-                            <w:tab/>
+                            <w:t xml:space="preserve"> </w:t>
                           </w:r>
                           <w:r>
                             <w:rPr>
@@ -2796,7 +2878,16 @@
                               <w:color w:val="193C61"/>
                               <w:sz w:val="24"/>
                             </w:rPr>
-                            <w:t>- Licence en Ingénierie</w:t>
+                            <w:t>–</w:t>
+                          </w:r>
+                          <w:r>
+                            <w:rPr>
+                              <w:rFonts w:eastAsia="Microsoft YaHei" w:cstheme="minorHAnsi"/>
+                              <w:b/>
+                              <w:color w:val="193C61"/>
+                              <w:sz w:val="24"/>
+                            </w:rPr>
+                            <w:t xml:space="preserve"> Licence en Ingénierie</w:t>
                           </w:r>
                           <w:r>
                             <w:rPr>
@@ -2816,6 +2907,17 @@
                             </w:rPr>
                             <w:tab/>
                           </w:r>
+                          <w:r>
+                            <w:rPr>
+                              <w:rFonts w:eastAsia="Microsoft YaHei" w:cstheme="minorHAnsi"/>
+                              <w:color w:val="5B5B5B"/>
+                              <w:sz w:val="22"/>
+                              <w:szCs w:val="20"/>
+                            </w:rPr>
+                            <w:tab/>
+                          </w:r>
+                          <w:bookmarkStart w:id="1" w:name="_GoBack"/>
+                          <w:bookmarkEnd w:id="1"/>
                           <w:r>
                             <w:rPr>
                               <w:rFonts w:eastAsia="Microsoft YaHei" w:cstheme="minorHAnsi"/>
@@ -4128,18 +4230,7 @@
                                   <w:sz w:val="22"/>
                                   <w:szCs w:val="20"/>
                                 </w:rPr>
-                                <w:t xml:space="preserve">Réaliser un jeu </w:t>
-                              </w:r>
-                              <w:bookmarkStart w:id="0" w:name="_GoBack"/>
-                              <w:bookmarkEnd w:id="0"/>
-                              <w:r>
-                                <w:rPr>
-                                  <w:rFonts w:eastAsia="Microsoft YaHei" w:cstheme="minorHAnsi"/>
-                                  <w:color w:val="5B5B5B"/>
-                                  <w:sz w:val="22"/>
-                                  <w:szCs w:val="20"/>
-                                </w:rPr>
-                                <w:t>Sudoku avec interfaces graphiques en utilisant le langage JAVA et l’outil SVN</w:t>
+                                <w:t>Réaliser un jeu Sudoku avec interfaces graphiques en utilisant le langage JAVA et l’outil SVN</w:t>
                               </w:r>
                             </w:p>
                             <w:p>
@@ -14724,7 +14815,7 @@
 </file>
 
 <file path=customXml/itemProps2.xml><?xml version="1.0" encoding="utf-8"?>
-<ds:datastoreItem xmlns:ds="http://schemas.openxmlformats.org/officeDocument/2006/customXml" ds:itemID="{2C9691CA-6E61-4B48-A9D0-1DED304E7B2C}">
+<ds:datastoreItem xmlns:ds="http://schemas.openxmlformats.org/officeDocument/2006/customXml" ds:itemID="{1E547212-EEA7-4746-9B14-DA652E9ECC0E}">
   <ds:schemaRefs>
     <ds:schemaRef ds:uri="http://schemas.openxmlformats.org/officeDocument/2006/bibliography"/>
   </ds:schemaRefs>

</xml_diff>